<commit_message>
Agginta relazione word e pdf
</commit_message>
<xml_diff>
--- a/RelazioneMP.docx
+++ b/RelazioneMP.docx
@@ -322,7 +322,58 @@
           <w:sz w:val="32"/>
           <w:szCs w:val="32"/>
         </w:rPr>
-        <w:t xml:space="preserve">All’utente è data la possibilità di effettuare più ordini, con il solo vincolo che prima di iniziare un nuovo ordine deve completare quello precedente cliccando sull’apposito tasto “Ordina”.  Al proprio ordine è invece possibile aggiungere qualsiasi prodotto desiderato tra quelli disponibili: caffè </w:t>
+        <w:t xml:space="preserve">All’utente è data la possibilità di effettuare più ordini, con il solo vincolo che prima di iniziare un nuovo ordine deve completare quello precedente cliccando sull’apposito tasto “Ordina”.  </w:t>
+      </w:r>
+      <w:r>
+        <w:rPr>
+          <w:sz w:val="32"/>
+          <w:szCs w:val="32"/>
+        </w:rPr>
+        <w:t>Si ricorda</w:t>
+      </w:r>
+      <w:r>
+        <w:rPr>
+          <w:sz w:val="32"/>
+          <w:szCs w:val="32"/>
+        </w:rPr>
+        <w:t xml:space="preserve"> a tal proposito</w:t>
+      </w:r>
+      <w:r>
+        <w:rPr>
+          <w:sz w:val="32"/>
+          <w:szCs w:val="32"/>
+        </w:rPr>
+        <w:t xml:space="preserve"> che un tavolo è un insieme di ordini. </w:t>
+      </w:r>
+    </w:p>
+    <w:p>
+      <w:pPr>
+        <w:contextualSpacing/>
+        <w:rPr>
+          <w:sz w:val="32"/>
+          <w:szCs w:val="32"/>
+        </w:rPr>
+      </w:pPr>
+      <w:r>
+        <w:rPr>
+          <w:sz w:val="32"/>
+          <w:szCs w:val="32"/>
+        </w:rPr>
+        <w:t>Al proprio ordine</w:t>
+      </w:r>
+      <w:r>
+        <w:rPr>
+          <w:sz w:val="32"/>
+          <w:szCs w:val="32"/>
+        </w:rPr>
+        <w:t xml:space="preserve"> attuale</w:t>
+      </w:r>
+      <w:r>
+        <w:rPr>
+          <w:sz w:val="32"/>
+          <w:szCs w:val="32"/>
+        </w:rPr>
+        <w:t xml:space="preserve"> è invece possibile aggiungere qualsiasi prodotto desiderato tra quelli disponibili: caffè </w:t>
       </w:r>
       <w:r>
         <w:rPr>
@@ -343,7 +394,21 @@
           <w:sz w:val="32"/>
           <w:szCs w:val="32"/>
         </w:rPr>
-        <w:t xml:space="preserve"> Nel nostro caso è possibile scegliere tra due miscele di caffè (arabica e robusta) e due tipi di cocktail di base (Martini e analcolico). Sono presenti anche libere aggiunte per il caffè come latte, panna e sambuca oppure delle aggiunte ai drink come la soda o un aperitivo. </w:t>
+        <w:t xml:space="preserve"> Nel nostro caso è possibile scegliere tra due miscele di caffè (arabica e robusta) e due tipi di cocktail di base (Martini e analcolico). Sono presenti anche libere aggiunte per il caffè come latte, panna </w:t>
+      </w:r>
+      <w:r>
+        <w:rPr>
+          <w:sz w:val="32"/>
+          <w:szCs w:val="32"/>
+        </w:rPr>
+        <w:t>o</w:t>
+      </w:r>
+      <w:r>
+        <w:rPr>
+          <w:sz w:val="32"/>
+          <w:szCs w:val="32"/>
+        </w:rPr>
+        <w:t xml:space="preserve"> sambuca oppure delle aggiunte ai drink come la soda o un aperitivo. </w:t>
       </w:r>
       <w:r>
         <w:rPr>
@@ -352,11 +417,21 @@
         </w:rPr>
         <w:t xml:space="preserve"> </w:t>
       </w:r>
-      <w:r>
-        <w:rPr>
-          <w:sz w:val="32"/>
-          <w:szCs w:val="32"/>
-        </w:rPr>
+    </w:p>
+    <w:p>
+      <w:pPr>
+        <w:contextualSpacing/>
+        <w:rPr>
+          <w:sz w:val="32"/>
+          <w:szCs w:val="32"/>
+        </w:rPr>
+      </w:pPr>
+      <w:r>
+        <w:rPr>
+          <w:sz w:val="32"/>
+          <w:szCs w:val="32"/>
+        </w:rPr>
+        <w:lastRenderedPageBreak/>
         <w:t xml:space="preserve">Ogni prodotto aggiunto all’ordine attuale è possibile rimuoverlo, anche compiendo una selezione multipla nel caso in cui si volesse eliminare più prodotti contemporaneamente. </w:t>
       </w:r>
     </w:p>
@@ -374,7 +449,6 @@
           <w:sz w:val="32"/>
           <w:szCs w:val="32"/>
         </w:rPr>
-        <w:lastRenderedPageBreak/>
         <w:t>E’</w:t>
       </w:r>
       <w:proofErr w:type="gramEnd"/>
@@ -432,7 +506,30 @@
           <w:sz w:val="32"/>
           <w:szCs w:val="32"/>
         </w:rPr>
-        <w:t xml:space="preserve"> nel caso di aggiunte o rimozioni) nell’apposita sezione a destra. </w:t>
+        <w:t xml:space="preserve"> nel caso di aggiunte o rimozioni) nell’apposita sezione a destra</w:t>
+      </w:r>
+      <w:r>
+        <w:rPr>
+          <w:sz w:val="32"/>
+          <w:szCs w:val="32"/>
+        </w:rPr>
+        <w:t xml:space="preserve"> del </w:t>
+      </w:r>
+      <w:proofErr w:type="spellStart"/>
+      <w:r>
+        <w:rPr>
+          <w:sz w:val="32"/>
+          <w:szCs w:val="32"/>
+        </w:rPr>
+        <w:t>form</w:t>
+      </w:r>
+      <w:proofErr w:type="spellEnd"/>
+      <w:r>
+        <w:rPr>
+          <w:sz w:val="32"/>
+          <w:szCs w:val="32"/>
+        </w:rPr>
+        <w:t xml:space="preserve">. </w:t>
       </w:r>
     </w:p>
     <w:p>
@@ -462,7 +559,21 @@
           <w:sz w:val="32"/>
           <w:szCs w:val="32"/>
         </w:rPr>
-        <w:t xml:space="preserve">In base al pagamento scelto vengono applicate commissioni diverse: 0,1% su carta di debito e 0,2% con carta di credito. </w:t>
+        <w:t xml:space="preserve">In base al pagamento scelto vengono applicate commissioni diverse: 0,1% </w:t>
+      </w:r>
+      <w:r>
+        <w:rPr>
+          <w:sz w:val="32"/>
+          <w:szCs w:val="32"/>
+        </w:rPr>
+        <w:t>con</w:t>
+      </w:r>
+      <w:r>
+        <w:rPr>
+          <w:sz w:val="32"/>
+          <w:szCs w:val="32"/>
+        </w:rPr>
+        <w:t xml:space="preserve"> carta di debito e 0,2% con carta di credito. </w:t>
       </w:r>
       <w:r>
         <w:rPr>
@@ -697,7 +808,6 @@
           <w:szCs w:val="56"/>
           <w:u w:val="single"/>
         </w:rPr>
-        <w:lastRenderedPageBreak/>
         <w:t>UML</w:t>
       </w:r>
     </w:p>
@@ -710,7 +820,33 @@
           <w:szCs w:val="32"/>
         </w:rPr>
       </w:pPr>
-      <w:bookmarkStart w:id="0" w:name="_GoBack"/>
+    </w:p>
+    <w:p>
+      <w:pPr>
+        <w:contextualSpacing/>
+        <w:rPr>
+          <w:sz w:val="32"/>
+          <w:szCs w:val="32"/>
+        </w:rPr>
+      </w:pPr>
+    </w:p>
+    <w:p>
+      <w:pPr>
+        <w:contextualSpacing/>
+        <w:rPr>
+          <w:sz w:val="32"/>
+          <w:szCs w:val="32"/>
+        </w:rPr>
+      </w:pPr>
+    </w:p>
+    <w:p>
+      <w:pPr>
+        <w:contextualSpacing/>
+        <w:rPr>
+          <w:sz w:val="32"/>
+          <w:szCs w:val="32"/>
+        </w:rPr>
+      </w:pPr>
       <w:r>
         <w:rPr>
           <w:noProof/>
@@ -718,10 +854,18 @@
           <w:szCs w:val="32"/>
         </w:rPr>
         <w:drawing>
-          <wp:inline distT="0" distB="0" distL="0" distR="0">
-            <wp:extent cx="6120130" cy="5267325"/>
-            <wp:effectExtent l="0" t="0" r="0" b="9525"/>
-            <wp:docPr id="2" name="Immagine 2"/>
+          <wp:anchor distT="0" distB="0" distL="114300" distR="114300" simplePos="0" relativeHeight="251658240" behindDoc="0" locked="0" layoutInCell="1" allowOverlap="1">
+            <wp:simplePos x="0" y="0"/>
+            <wp:positionH relativeFrom="margin">
+              <wp:posOffset>-653415</wp:posOffset>
+            </wp:positionH>
+            <wp:positionV relativeFrom="margin">
+              <wp:posOffset>1681480</wp:posOffset>
+            </wp:positionV>
+            <wp:extent cx="7439025" cy="4857750"/>
+            <wp:effectExtent l="0" t="0" r="9525" b="0"/>
+            <wp:wrapSquare wrapText="bothSides"/>
+            <wp:docPr id="3" name="Immagine 3"/>
             <wp:cNvGraphicFramePr>
               <a:graphicFrameLocks xmlns:a="http://schemas.openxmlformats.org/drawingml/2006/main" noChangeAspect="1"/>
             </wp:cNvGraphicFramePr>
@@ -729,7 +873,7 @@
               <a:graphicData uri="http://schemas.openxmlformats.org/drawingml/2006/picture">
                 <pic:pic xmlns:pic="http://schemas.openxmlformats.org/drawingml/2006/picture">
                   <pic:nvPicPr>
-                    <pic:cNvPr id="2" name="umlmp.png"/>
+                    <pic:cNvPr id="3" name="umlmp.png"/>
                     <pic:cNvPicPr/>
                   </pic:nvPicPr>
                   <pic:blipFill>
@@ -747,7 +891,7 @@
                   <pic:spPr>
                     <a:xfrm>
                       <a:off x="0" y="0"/>
-                      <a:ext cx="6120130" cy="5267325"/>
+                      <a:ext cx="7439025" cy="4857750"/>
                     </a:xfrm>
                     <a:prstGeom prst="rect">
                       <a:avLst/>
@@ -756,140 +900,68 @@
                 </pic:pic>
               </a:graphicData>
             </a:graphic>
-          </wp:inline>
+            <wp14:sizeRelH relativeFrom="margin">
+              <wp14:pctWidth>0</wp14:pctWidth>
+            </wp14:sizeRelH>
+            <wp14:sizeRelV relativeFrom="margin">
+              <wp14:pctHeight>0</wp14:pctHeight>
+            </wp14:sizeRelV>
+          </wp:anchor>
         </w:drawing>
       </w:r>
-      <w:bookmarkEnd w:id="0"/>
-    </w:p>
-    <w:p>
-      <w:pPr>
-        <w:contextualSpacing/>
-        <w:rPr>
-          <w:sz w:val="32"/>
-          <w:szCs w:val="32"/>
-        </w:rPr>
-      </w:pPr>
-    </w:p>
-    <w:p>
-      <w:pPr>
-        <w:contextualSpacing/>
-        <w:rPr>
-          <w:sz w:val="32"/>
-          <w:szCs w:val="32"/>
-        </w:rPr>
-      </w:pPr>
-    </w:p>
-    <w:p>
-      <w:pPr>
-        <w:contextualSpacing/>
-        <w:rPr>
-          <w:sz w:val="32"/>
-          <w:szCs w:val="32"/>
-        </w:rPr>
-      </w:pPr>
-    </w:p>
-    <w:p>
-      <w:pPr>
-        <w:contextualSpacing/>
-        <w:rPr>
-          <w:sz w:val="32"/>
-          <w:szCs w:val="32"/>
-        </w:rPr>
-      </w:pPr>
-    </w:p>
-    <w:p>
-      <w:pPr>
-        <w:contextualSpacing/>
-        <w:rPr>
-          <w:sz w:val="32"/>
-          <w:szCs w:val="32"/>
-        </w:rPr>
-      </w:pPr>
-    </w:p>
-    <w:p>
-      <w:pPr>
-        <w:contextualSpacing/>
-        <w:rPr>
-          <w:sz w:val="32"/>
-          <w:szCs w:val="32"/>
-        </w:rPr>
-      </w:pPr>
-    </w:p>
-    <w:p>
-      <w:pPr>
-        <w:contextualSpacing/>
-        <w:rPr>
-          <w:sz w:val="32"/>
-          <w:szCs w:val="32"/>
-        </w:rPr>
-      </w:pPr>
-    </w:p>
-    <w:p>
-      <w:pPr>
-        <w:contextualSpacing/>
-        <w:rPr>
-          <w:sz w:val="32"/>
-          <w:szCs w:val="32"/>
-        </w:rPr>
-      </w:pPr>
-    </w:p>
-    <w:p>
-      <w:pPr>
-        <w:contextualSpacing/>
-        <w:rPr>
-          <w:sz w:val="32"/>
-          <w:szCs w:val="32"/>
-        </w:rPr>
-      </w:pPr>
-    </w:p>
-    <w:p>
-      <w:pPr>
-        <w:contextualSpacing/>
-        <w:rPr>
-          <w:sz w:val="32"/>
-          <w:szCs w:val="32"/>
-        </w:rPr>
-      </w:pPr>
-    </w:p>
-    <w:p>
-      <w:pPr>
-        <w:contextualSpacing/>
-        <w:rPr>
-          <w:sz w:val="32"/>
-          <w:szCs w:val="32"/>
-        </w:rPr>
-      </w:pPr>
-    </w:p>
-    <w:p>
-      <w:pPr>
-        <w:contextualSpacing/>
-        <w:rPr>
-          <w:sz w:val="32"/>
-          <w:szCs w:val="32"/>
-        </w:rPr>
-      </w:pPr>
-    </w:p>
-    <w:p>
-      <w:pPr>
-        <w:contextualSpacing/>
-        <w:rPr>
-          <w:sz w:val="32"/>
-          <w:szCs w:val="32"/>
-        </w:rPr>
-      </w:pPr>
-    </w:p>
-    <w:p>
-      <w:pPr>
-        <w:contextualSpacing/>
-        <w:rPr>
-          <w:sz w:val="32"/>
-          <w:szCs w:val="32"/>
-        </w:rPr>
-      </w:pPr>
-    </w:p>
-    <w:p>
-      <w:pPr>
-        <w:contextualSpacing/>
+    </w:p>
+    <w:p>
+      <w:pPr>
+        <w:contextualSpacing/>
+        <w:rPr>
+          <w:sz w:val="32"/>
+          <w:szCs w:val="32"/>
+        </w:rPr>
+      </w:pPr>
+    </w:p>
+    <w:p>
+      <w:pPr>
+        <w:contextualSpacing/>
+        <w:rPr>
+          <w:sz w:val="32"/>
+          <w:szCs w:val="32"/>
+        </w:rPr>
+      </w:pPr>
+    </w:p>
+    <w:p>
+      <w:pPr>
+        <w:contextualSpacing/>
+        <w:rPr>
+          <w:sz w:val="32"/>
+          <w:szCs w:val="32"/>
+        </w:rPr>
+      </w:pPr>
+    </w:p>
+    <w:p>
+      <w:pPr>
+        <w:contextualSpacing/>
+        <w:rPr>
+          <w:sz w:val="32"/>
+          <w:szCs w:val="32"/>
+        </w:rPr>
+      </w:pPr>
+    </w:p>
+    <w:p>
+      <w:pPr>
+        <w:contextualSpacing/>
+        <w:rPr>
+          <w:sz w:val="32"/>
+          <w:szCs w:val="32"/>
+        </w:rPr>
+      </w:pPr>
+    </w:p>
+    <w:p>
+      <w:pPr>
+        <w:contextualSpacing/>
+        <w:rPr>
+          <w:sz w:val="32"/>
+          <w:szCs w:val="32"/>
+        </w:rPr>
       </w:pPr>
     </w:p>
     <w:p>
@@ -906,6 +978,7 @@
           <w:sz w:val="56"/>
           <w:szCs w:val="56"/>
         </w:rPr>
+        <w:lastRenderedPageBreak/>
         <w:t>M</w:t>
       </w:r>
       <w:r>
@@ -1027,7 +1100,21 @@
           <w:sz w:val="32"/>
           <w:szCs w:val="32"/>
         </w:rPr>
-        <w:t xml:space="preserve"> Nel nostro caso è stato usato per poter decorare i prodotti di base con le varie aggiunte scelte dall’utente. </w:t>
+        <w:t xml:space="preserve"> Nel nostro caso è stato u</w:t>
+      </w:r>
+      <w:r>
+        <w:rPr>
+          <w:sz w:val="32"/>
+          <w:szCs w:val="32"/>
+        </w:rPr>
+        <w:t>tile</w:t>
+      </w:r>
+      <w:r>
+        <w:rPr>
+          <w:sz w:val="32"/>
+          <w:szCs w:val="32"/>
+        </w:rPr>
+        <w:t xml:space="preserve"> per poter decorare i prodotti di base con le varie aggiunte scelte dall’utente. </w:t>
       </w:r>
     </w:p>
     <w:p>
@@ -1067,23 +1154,21 @@
           <w:szCs w:val="32"/>
         </w:rPr>
         <w:tab/>
-        <w:t xml:space="preserve">Abbiamo usato </w:t>
-      </w:r>
-      <w:proofErr w:type="gramStart"/>
-      <w:r>
-        <w:rPr>
-          <w:sz w:val="32"/>
-          <w:szCs w:val="32"/>
-        </w:rPr>
-        <w:t>il composite</w:t>
-      </w:r>
-      <w:proofErr w:type="gramEnd"/>
-      <w:r>
-        <w:rPr>
-          <w:sz w:val="32"/>
-          <w:szCs w:val="32"/>
-        </w:rPr>
-        <w:t xml:space="preserve"> per mantenere gli ordini effettuati </w:t>
+        <w:t xml:space="preserve">Abbiamo usato il </w:t>
+      </w:r>
+      <w:r>
+        <w:rPr>
+          <w:sz w:val="32"/>
+          <w:szCs w:val="32"/>
+        </w:rPr>
+        <w:t>C</w:t>
+      </w:r>
+      <w:r>
+        <w:rPr>
+          <w:sz w:val="32"/>
+          <w:szCs w:val="32"/>
+        </w:rPr>
+        <w:t xml:space="preserve">omposite per mantenere gli ordini effettuati </w:t>
       </w:r>
       <w:r>
         <w:rPr>
@@ -1152,6 +1237,128 @@
     </w:p>
     <w:p>
       <w:pPr>
+        <w:ind w:left="1410"/>
+        <w:contextualSpacing/>
+        <w:rPr>
+          <w:sz w:val="32"/>
+          <w:szCs w:val="32"/>
+        </w:rPr>
+      </w:pPr>
+      <w:r>
+        <w:rPr>
+          <w:sz w:val="32"/>
+          <w:szCs w:val="32"/>
+        </w:rPr>
+        <w:t>Utilizzato per differenziare le varie tipologie di pagamento</w:t>
+      </w:r>
+      <w:r>
+        <w:rPr>
+          <w:sz w:val="32"/>
+          <w:szCs w:val="32"/>
+        </w:rPr>
+        <w:t>:</w:t>
+      </w:r>
+      <w:r>
+        <w:rPr>
+          <w:sz w:val="32"/>
+          <w:szCs w:val="32"/>
+        </w:rPr>
+        <w:t xml:space="preserve"> contanti, carta di debito o carta di credito.</w:t>
+      </w:r>
+    </w:p>
+    <w:p>
+      <w:pPr>
+        <w:ind w:left="1416"/>
+        <w:contextualSpacing/>
+        <w:rPr>
+          <w:sz w:val="32"/>
+          <w:szCs w:val="32"/>
+        </w:rPr>
+      </w:pPr>
+      <w:r>
+        <w:rPr>
+          <w:sz w:val="32"/>
+          <w:szCs w:val="32"/>
+        </w:rPr>
+        <w:t xml:space="preserve">La classe Bill mantiene un </w:t>
+      </w:r>
+      <w:proofErr w:type="spellStart"/>
+      <w:r>
+        <w:rPr>
+          <w:sz w:val="32"/>
+          <w:szCs w:val="32"/>
+        </w:rPr>
+        <w:t>reference</w:t>
+      </w:r>
+      <w:proofErr w:type="spellEnd"/>
+      <w:r>
+        <w:rPr>
+          <w:sz w:val="32"/>
+          <w:szCs w:val="32"/>
+        </w:rPr>
+        <w:t xml:space="preserve"> dell’interfaccia </w:t>
+      </w:r>
+      <w:proofErr w:type="spellStart"/>
+      <w:r>
+        <w:rPr>
+          <w:sz w:val="32"/>
+          <w:szCs w:val="32"/>
+        </w:rPr>
+        <w:t>PaymentStrategy</w:t>
+      </w:r>
+      <w:proofErr w:type="spellEnd"/>
+      <w:r>
+        <w:rPr>
+          <w:sz w:val="32"/>
+          <w:szCs w:val="32"/>
+        </w:rPr>
+        <w:t>.</w:t>
+      </w:r>
+    </w:p>
+    <w:p>
+      <w:pPr>
+        <w:contextualSpacing/>
+        <w:rPr>
+          <w:sz w:val="32"/>
+          <w:szCs w:val="32"/>
+        </w:rPr>
+      </w:pPr>
+      <w:proofErr w:type="spellStart"/>
+      <w:r>
+        <w:rPr>
+          <w:sz w:val="32"/>
+          <w:szCs w:val="32"/>
+        </w:rPr>
+        <w:t>Observer</w:t>
+      </w:r>
+      <w:proofErr w:type="spellEnd"/>
+      <w:r>
+        <w:rPr>
+          <w:sz w:val="32"/>
+          <w:szCs w:val="32"/>
+        </w:rPr>
+        <w:t>:</w:t>
+      </w:r>
+    </w:p>
+    <w:p>
+      <w:pPr>
+        <w:ind w:left="1410"/>
+        <w:contextualSpacing/>
+        <w:rPr>
+          <w:sz w:val="32"/>
+          <w:szCs w:val="32"/>
+        </w:rPr>
+      </w:pPr>
+      <w:r>
+        <w:rPr>
+          <w:sz w:val="32"/>
+          <w:szCs w:val="32"/>
+        </w:rPr>
+        <w:t xml:space="preserve">Utilizzato per notificare il cambiamento di stato di Bill ad altri componenti. </w:t>
+      </w:r>
+    </w:p>
+    <w:p>
+      <w:pPr>
         <w:contextualSpacing/>
         <w:rPr>
           <w:sz w:val="32"/>
@@ -1171,164 +1378,7 @@
           <w:szCs w:val="32"/>
         </w:rPr>
         <w:tab/>
-        <w:t xml:space="preserve">Utilizzato per differenziare le varie tipologie di pagamento con </w:t>
-      </w:r>
-      <w:r>
-        <w:rPr>
-          <w:sz w:val="32"/>
-          <w:szCs w:val="32"/>
-        </w:rPr>
-        <w:tab/>
-      </w:r>
-      <w:r>
-        <w:rPr>
-          <w:sz w:val="32"/>
-          <w:szCs w:val="32"/>
-        </w:rPr>
-        <w:tab/>
-        <w:t>contanti, carta di debito o carta di credito.</w:t>
-      </w:r>
-    </w:p>
-    <w:p>
-      <w:pPr>
-        <w:ind w:left="1416"/>
-        <w:contextualSpacing/>
-        <w:rPr>
-          <w:sz w:val="32"/>
-          <w:szCs w:val="32"/>
-        </w:rPr>
-      </w:pPr>
-      <w:r>
-        <w:rPr>
-          <w:sz w:val="32"/>
-          <w:szCs w:val="32"/>
-        </w:rPr>
-        <w:t xml:space="preserve">La classe Bill mantiene un </w:t>
-      </w:r>
-      <w:proofErr w:type="spellStart"/>
-      <w:r>
-        <w:rPr>
-          <w:sz w:val="32"/>
-          <w:szCs w:val="32"/>
-        </w:rPr>
-        <w:t>reference</w:t>
-      </w:r>
-      <w:proofErr w:type="spellEnd"/>
-      <w:r>
-        <w:rPr>
-          <w:sz w:val="32"/>
-          <w:szCs w:val="32"/>
-        </w:rPr>
-        <w:t xml:space="preserve"> dell’interfaccia </w:t>
-      </w:r>
-      <w:proofErr w:type="spellStart"/>
-      <w:r>
-        <w:rPr>
-          <w:sz w:val="32"/>
-          <w:szCs w:val="32"/>
-        </w:rPr>
-        <w:t>PaymentStrategy</w:t>
-      </w:r>
-      <w:proofErr w:type="spellEnd"/>
-      <w:r>
-        <w:rPr>
-          <w:sz w:val="32"/>
-          <w:szCs w:val="32"/>
-        </w:rPr>
-        <w:t>.</w:t>
-      </w:r>
-    </w:p>
-    <w:p>
-      <w:pPr>
-        <w:contextualSpacing/>
-        <w:rPr>
-          <w:sz w:val="32"/>
-          <w:szCs w:val="32"/>
-        </w:rPr>
-      </w:pPr>
-      <w:proofErr w:type="spellStart"/>
-      <w:r>
-        <w:rPr>
-          <w:sz w:val="32"/>
-          <w:szCs w:val="32"/>
-        </w:rPr>
-        <w:t>Observer</w:t>
-      </w:r>
-      <w:proofErr w:type="spellEnd"/>
-      <w:r>
-        <w:rPr>
-          <w:sz w:val="32"/>
-          <w:szCs w:val="32"/>
-        </w:rPr>
-        <w:t>:</w:t>
-      </w:r>
-    </w:p>
-    <w:p>
-      <w:pPr>
-        <w:ind w:left="1410"/>
-        <w:contextualSpacing/>
-        <w:rPr>
-          <w:sz w:val="32"/>
-          <w:szCs w:val="32"/>
-        </w:rPr>
-      </w:pPr>
-      <w:r>
-        <w:rPr>
-          <w:sz w:val="32"/>
-          <w:szCs w:val="32"/>
-        </w:rPr>
-        <w:t xml:space="preserve">Utilizzato per notificare il cambiamento di stato di Bill ad altri componenti. </w:t>
-      </w:r>
-    </w:p>
-    <w:p>
-      <w:pPr>
-        <w:contextualSpacing/>
-        <w:rPr>
-          <w:sz w:val="32"/>
-          <w:szCs w:val="32"/>
-        </w:rPr>
-      </w:pPr>
-      <w:r>
-        <w:rPr>
-          <w:sz w:val="32"/>
-          <w:szCs w:val="32"/>
-        </w:rPr>
-        <w:tab/>
-      </w:r>
-      <w:r>
-        <w:rPr>
-          <w:sz w:val="32"/>
-          <w:szCs w:val="32"/>
-        </w:rPr>
-        <w:tab/>
-      </w:r>
-    </w:p>
-    <w:p>
-      <w:pPr>
-        <w:contextualSpacing/>
-        <w:rPr>
-          <w:sz w:val="32"/>
-          <w:szCs w:val="32"/>
-        </w:rPr>
-      </w:pPr>
-    </w:p>
-    <w:p>
-      <w:pPr>
-        <w:contextualSpacing/>
-        <w:rPr>
-          <w:sz w:val="32"/>
-          <w:szCs w:val="32"/>
-        </w:rPr>
-      </w:pPr>
-    </w:p>
-    <w:p>
-      <w:pPr>
-        <w:contextualSpacing/>
-        <w:rPr>
-          <w:sz w:val="32"/>
-          <w:szCs w:val="32"/>
-        </w:rPr>
-      </w:pPr>
+      </w:r>
     </w:p>
     <w:p>
       <w:pPr>
@@ -1344,533 +1394,590 @@
       <w:pPr>
         <w:contextualSpacing/>
         <w:rPr>
-          <w:sz w:val="32"/>
-          <w:szCs w:val="32"/>
-        </w:rPr>
-      </w:pPr>
-      <w:r>
-        <w:rPr>
           <w:sz w:val="44"/>
           <w:szCs w:val="44"/>
           <w:u w:val="single"/>
         </w:rPr>
-        <w:t>Principi di progettazione applicati</w:t>
-      </w:r>
-      <w:r>
-        <w:rPr>
-          <w:sz w:val="32"/>
-          <w:szCs w:val="32"/>
-        </w:rPr>
-        <w:t>:</w:t>
-      </w:r>
-    </w:p>
-    <w:p>
-      <w:pPr>
-        <w:contextualSpacing/>
-        <w:rPr>
-          <w:sz w:val="32"/>
-          <w:szCs w:val="32"/>
-        </w:rPr>
-      </w:pPr>
-    </w:p>
-    <w:p>
-      <w:pPr>
-        <w:contextualSpacing/>
-        <w:rPr>
-          <w:sz w:val="32"/>
-          <w:szCs w:val="32"/>
-        </w:rPr>
-      </w:pPr>
-      <w:r>
-        <w:rPr>
-          <w:sz w:val="32"/>
-          <w:szCs w:val="32"/>
-        </w:rPr>
-        <w:t xml:space="preserve">- </w:t>
-      </w:r>
-      <w:r>
-        <w:rPr>
-          <w:sz w:val="32"/>
-          <w:szCs w:val="32"/>
-        </w:rPr>
-        <w:t xml:space="preserve">Principio di </w:t>
-      </w:r>
-      <w:proofErr w:type="spellStart"/>
-      <w:r>
-        <w:rPr>
-          <w:sz w:val="32"/>
-          <w:szCs w:val="32"/>
-        </w:rPr>
-        <w:t>Liskov</w:t>
-      </w:r>
-      <w:proofErr w:type="spellEnd"/>
-      <w:r>
-        <w:rPr>
-          <w:sz w:val="32"/>
-          <w:szCs w:val="32"/>
-        </w:rPr>
-        <w:t xml:space="preserve"> </w:t>
-      </w:r>
-      <w:r>
-        <w:rPr>
-          <w:sz w:val="32"/>
-          <w:szCs w:val="32"/>
-        </w:rPr>
-        <w:t xml:space="preserve">(LSP): il quale afferma che in un codice oggetti di sottotipo </w:t>
-      </w:r>
-      <w:r>
-        <w:rPr>
-          <w:sz w:val="32"/>
-          <w:szCs w:val="32"/>
-        </w:rPr>
-        <w:t xml:space="preserve">devono </w:t>
-      </w:r>
-      <w:r>
-        <w:rPr>
-          <w:sz w:val="32"/>
-          <w:szCs w:val="32"/>
-        </w:rPr>
-        <w:t xml:space="preserve">essere </w:t>
-      </w:r>
-      <w:r>
-        <w:rPr>
-          <w:sz w:val="32"/>
-          <w:szCs w:val="32"/>
-        </w:rPr>
-        <w:t>sostituibili a</w:t>
-      </w:r>
-      <w:r>
-        <w:rPr>
-          <w:sz w:val="32"/>
-          <w:szCs w:val="32"/>
-        </w:rPr>
-        <w:t xml:space="preserve"> oggetti di</w:t>
-      </w:r>
-      <w:r>
-        <w:rPr>
-          <w:sz w:val="32"/>
-          <w:szCs w:val="32"/>
-        </w:rPr>
-        <w:t xml:space="preserve"> </w:t>
-      </w:r>
-      <w:proofErr w:type="spellStart"/>
-      <w:r>
-        <w:rPr>
-          <w:sz w:val="32"/>
-          <w:szCs w:val="32"/>
-        </w:rPr>
-        <w:t>supertipo</w:t>
-      </w:r>
-      <w:proofErr w:type="spellEnd"/>
-      <w:r>
-        <w:rPr>
-          <w:sz w:val="32"/>
-          <w:szCs w:val="32"/>
-        </w:rPr>
-        <w:t>, mantenendo un comportamento appropriato del codice. Un esempio è il seguente:</w:t>
-      </w:r>
-    </w:p>
-    <w:p>
-      <w:pPr>
-        <w:contextualSpacing/>
-        <w:rPr>
-          <w:sz w:val="32"/>
-          <w:szCs w:val="32"/>
-        </w:rPr>
-      </w:pPr>
-      <w:r>
-        <w:rPr>
-          <w:sz w:val="32"/>
-          <w:szCs w:val="32"/>
-        </w:rPr>
-        <w:t>un drink decorato con le sue aggiunte è sempre sostituibile a un drink di base.</w:t>
-      </w:r>
-    </w:p>
-    <w:p>
-      <w:pPr>
-        <w:contextualSpacing/>
-        <w:rPr>
-          <w:sz w:val="32"/>
-          <w:szCs w:val="32"/>
-        </w:rPr>
-      </w:pPr>
-    </w:p>
-    <w:p>
-      <w:pPr>
-        <w:contextualSpacing/>
-        <w:rPr>
-          <w:sz w:val="32"/>
-          <w:szCs w:val="32"/>
-        </w:rPr>
-      </w:pPr>
-      <w:r>
-        <w:rPr>
-          <w:sz w:val="32"/>
-          <w:szCs w:val="32"/>
-        </w:rPr>
-        <w:t>-Principio di SINGLE-RESPONSABILITY PRINCIPLE</w:t>
-      </w:r>
-      <w:r>
-        <w:rPr>
-          <w:sz w:val="32"/>
-          <w:szCs w:val="32"/>
-        </w:rPr>
-        <w:t xml:space="preserve"> </w:t>
-      </w:r>
-      <w:r>
-        <w:rPr>
-          <w:sz w:val="32"/>
-          <w:szCs w:val="32"/>
-        </w:rPr>
-        <w:t xml:space="preserve">(SRP): </w:t>
-      </w:r>
-      <w:r>
-        <w:rPr>
-          <w:sz w:val="32"/>
-          <w:szCs w:val="32"/>
-        </w:rPr>
-        <w:tab/>
-      </w:r>
-      <w:r>
-        <w:rPr>
-          <w:sz w:val="32"/>
-          <w:szCs w:val="32"/>
-        </w:rPr>
-        <w:tab/>
-      </w:r>
-    </w:p>
-    <w:p>
-      <w:pPr>
-        <w:contextualSpacing/>
-        <w:rPr>
-          <w:sz w:val="32"/>
-          <w:szCs w:val="32"/>
-        </w:rPr>
-      </w:pPr>
-      <w:r>
-        <w:rPr>
-          <w:sz w:val="32"/>
-          <w:szCs w:val="32"/>
-        </w:rPr>
-        <w:t>una</w:t>
-      </w:r>
-      <w:r>
-        <w:rPr>
-          <w:sz w:val="32"/>
-          <w:szCs w:val="32"/>
-        </w:rPr>
-        <w:t xml:space="preserve"> </w:t>
-      </w:r>
-      <w:r>
-        <w:rPr>
-          <w:sz w:val="32"/>
-          <w:szCs w:val="32"/>
-        </w:rPr>
-        <w:t>classe</w:t>
-      </w:r>
-      <w:r>
-        <w:rPr>
-          <w:sz w:val="32"/>
-          <w:szCs w:val="32"/>
-        </w:rPr>
-        <w:t xml:space="preserve"> </w:t>
-      </w:r>
-      <w:r>
-        <w:rPr>
-          <w:sz w:val="32"/>
-          <w:szCs w:val="32"/>
-        </w:rPr>
-        <w:t>deve</w:t>
-      </w:r>
-      <w:r>
-        <w:rPr>
-          <w:sz w:val="32"/>
-          <w:szCs w:val="32"/>
-        </w:rPr>
-        <w:t xml:space="preserve"> </w:t>
-      </w:r>
-      <w:r>
-        <w:rPr>
-          <w:sz w:val="32"/>
-          <w:szCs w:val="32"/>
-        </w:rPr>
-        <w:t>avere</w:t>
-      </w:r>
-      <w:r>
-        <w:rPr>
-          <w:sz w:val="32"/>
-          <w:szCs w:val="32"/>
-        </w:rPr>
-        <w:t xml:space="preserve"> </w:t>
-      </w:r>
-      <w:r>
-        <w:rPr>
-          <w:sz w:val="32"/>
-          <w:szCs w:val="32"/>
-        </w:rPr>
-        <w:t>una</w:t>
-      </w:r>
-      <w:r>
-        <w:rPr>
-          <w:sz w:val="32"/>
-          <w:szCs w:val="32"/>
-        </w:rPr>
-        <w:t xml:space="preserve"> </w:t>
-      </w:r>
-      <w:r>
-        <w:rPr>
-          <w:sz w:val="32"/>
-          <w:szCs w:val="32"/>
-        </w:rPr>
-        <w:t>sola</w:t>
-      </w:r>
-      <w:r>
-        <w:rPr>
-          <w:sz w:val="32"/>
-          <w:szCs w:val="32"/>
-        </w:rPr>
-        <w:t xml:space="preserve"> </w:t>
-      </w:r>
-      <w:r>
-        <w:rPr>
-          <w:sz w:val="32"/>
-          <w:szCs w:val="32"/>
-        </w:rPr>
-        <w:t>ragione</w:t>
-      </w:r>
-      <w:r>
-        <w:rPr>
-          <w:sz w:val="32"/>
-          <w:szCs w:val="32"/>
-        </w:rPr>
-        <w:t xml:space="preserve"> </w:t>
-      </w:r>
-      <w:r>
-        <w:rPr>
-          <w:sz w:val="32"/>
-          <w:szCs w:val="32"/>
-        </w:rPr>
-        <w:t>per</w:t>
-      </w:r>
-      <w:r>
-        <w:rPr>
-          <w:sz w:val="32"/>
-          <w:szCs w:val="32"/>
-        </w:rPr>
-        <w:t xml:space="preserve"> </w:t>
-      </w:r>
-      <w:r>
-        <w:rPr>
-          <w:sz w:val="32"/>
-          <w:szCs w:val="32"/>
-        </w:rPr>
-        <w:t>essere</w:t>
-      </w:r>
-      <w:r>
-        <w:rPr>
-          <w:sz w:val="32"/>
-          <w:szCs w:val="32"/>
-        </w:rPr>
-        <w:t xml:space="preserve"> </w:t>
-      </w:r>
-      <w:r>
-        <w:rPr>
-          <w:sz w:val="32"/>
-          <w:szCs w:val="32"/>
-        </w:rPr>
-        <w:t>modificata</w:t>
-      </w:r>
-      <w:r>
-        <w:rPr>
-          <w:sz w:val="32"/>
-          <w:szCs w:val="32"/>
-        </w:rPr>
-        <w:t xml:space="preserve"> e alla stessa maniera un metodo deve avere un solo compito (dato che sarà anche più facile testarlo e riutilizzarlo). </w:t>
-      </w:r>
-      <w:r>
-        <w:rPr>
-          <w:sz w:val="32"/>
-          <w:szCs w:val="32"/>
-        </w:rPr>
-        <w:tab/>
-      </w:r>
-    </w:p>
-    <w:p>
-      <w:pPr>
-        <w:contextualSpacing/>
-        <w:rPr>
-          <w:sz w:val="32"/>
-          <w:szCs w:val="32"/>
-        </w:rPr>
-      </w:pPr>
-    </w:p>
-    <w:p>
-      <w:pPr>
-        <w:contextualSpacing/>
-        <w:rPr>
-          <w:sz w:val="32"/>
-          <w:szCs w:val="32"/>
-        </w:rPr>
-      </w:pPr>
-      <w:r>
-        <w:rPr>
-          <w:sz w:val="32"/>
-          <w:szCs w:val="32"/>
-        </w:rPr>
-        <w:t>-</w:t>
-      </w:r>
-      <w:r>
-        <w:rPr>
-          <w:sz w:val="32"/>
-          <w:szCs w:val="32"/>
-        </w:rPr>
-        <w:t>DEPENDENCY INVERSION PRINCIPLE(DIP):</w:t>
-      </w:r>
-    </w:p>
-    <w:p>
-      <w:pPr>
-        <w:contextualSpacing/>
-        <w:rPr>
-          <w:sz w:val="32"/>
-          <w:szCs w:val="32"/>
-        </w:rPr>
-      </w:pPr>
-      <w:r>
-        <w:rPr>
-          <w:sz w:val="32"/>
-          <w:szCs w:val="32"/>
-        </w:rPr>
-        <w:t>Si elimina il forte accoppiamento fra classi concrete che le renderebbe non riusabili, non facilmente modificabili e difficili da testare. Si usano per cui astrazioni</w:t>
-      </w:r>
-      <w:r>
-        <w:rPr>
-          <w:sz w:val="32"/>
-          <w:szCs w:val="32"/>
-        </w:rPr>
-        <w:t>. Un esempio riguarda i Product, dove tutti i tipi di prodotto devono estendere la classe Product.</w:t>
-      </w:r>
-    </w:p>
-    <w:p>
-      <w:pPr>
-        <w:contextualSpacing/>
-        <w:rPr>
-          <w:sz w:val="32"/>
-          <w:szCs w:val="32"/>
-        </w:rPr>
-      </w:pPr>
-    </w:p>
-    <w:p>
-      <w:pPr>
-        <w:contextualSpacing/>
-        <w:rPr>
-          <w:sz w:val="32"/>
-          <w:szCs w:val="32"/>
-        </w:rPr>
-      </w:pPr>
-      <w:proofErr w:type="gramStart"/>
-      <w:r>
-        <w:rPr>
-          <w:sz w:val="32"/>
-          <w:szCs w:val="32"/>
-        </w:rPr>
-        <w:t>-“</w:t>
-      </w:r>
-      <w:proofErr w:type="gramEnd"/>
-      <w:r>
-        <w:rPr>
-          <w:sz w:val="32"/>
-          <w:szCs w:val="32"/>
-        </w:rPr>
-        <w:t>LAW OF DEMESTRA(</w:t>
-      </w:r>
-      <w:proofErr w:type="spellStart"/>
-      <w:r>
-        <w:rPr>
-          <w:sz w:val="32"/>
-          <w:szCs w:val="32"/>
-        </w:rPr>
-        <w:t>LoD</w:t>
-      </w:r>
-      <w:proofErr w:type="spellEnd"/>
-      <w:r>
-        <w:rPr>
-          <w:sz w:val="32"/>
-          <w:szCs w:val="32"/>
-        </w:rPr>
-        <w:t>):”</w:t>
-      </w:r>
-      <w:r>
-        <w:rPr>
-          <w:sz w:val="32"/>
-          <w:szCs w:val="32"/>
-        </w:rPr>
-        <w:t xml:space="preserve"> </w:t>
-      </w:r>
-    </w:p>
-    <w:p>
-      <w:pPr>
-        <w:contextualSpacing/>
-        <w:rPr>
-          <w:sz w:val="32"/>
-          <w:szCs w:val="32"/>
-        </w:rPr>
-      </w:pPr>
-      <w:r>
-        <w:rPr>
-          <w:sz w:val="32"/>
-          <w:szCs w:val="32"/>
-        </w:rPr>
-        <w:t xml:space="preserve">Ogni unità di codice parla solo a pochi amici diretti, non parla con gli stranieri (conosce solo poche unità). </w:t>
-      </w:r>
-      <w:proofErr w:type="gramStart"/>
-      <w:r>
-        <w:rPr>
-          <w:sz w:val="32"/>
-          <w:szCs w:val="32"/>
-        </w:rPr>
-        <w:t>Infatti</w:t>
-      </w:r>
-      <w:proofErr w:type="gramEnd"/>
-      <w:r>
-        <w:rPr>
-          <w:sz w:val="32"/>
-          <w:szCs w:val="32"/>
-        </w:rPr>
-        <w:t xml:space="preserve"> il metodo di una classe dovrà invocare solo metodi dei suoi parametri, dei suoi componenti e degli oggetti che lui crea direttamente.</w:t>
-      </w:r>
-    </w:p>
-    <w:p>
-      <w:pPr>
-        <w:contextualSpacing/>
-        <w:rPr>
-          <w:sz w:val="32"/>
-          <w:szCs w:val="32"/>
-        </w:rPr>
-      </w:pPr>
-    </w:p>
-    <w:p>
-      <w:pPr>
-        <w:contextualSpacing/>
-        <w:rPr>
-          <w:sz w:val="32"/>
-          <w:szCs w:val="32"/>
-        </w:rPr>
-      </w:pPr>
-    </w:p>
-    <w:p>
-      <w:pPr>
-        <w:contextualSpacing/>
-        <w:rPr>
-          <w:sz w:val="32"/>
-          <w:szCs w:val="32"/>
-        </w:rPr>
-      </w:pPr>
-      <w:r>
+      </w:pPr>
+    </w:p>
+    <w:p>
+      <w:pPr>
+        <w:contextualSpacing/>
         <w:rPr>
           <w:sz w:val="44"/>
           <w:szCs w:val="44"/>
           <w:u w:val="single"/>
         </w:rPr>
+      </w:pPr>
+    </w:p>
+    <w:p>
+      <w:pPr>
+        <w:contextualSpacing/>
+        <w:rPr>
+          <w:sz w:val="44"/>
+          <w:szCs w:val="44"/>
+          <w:u w:val="single"/>
+        </w:rPr>
+      </w:pPr>
+    </w:p>
+    <w:p>
+      <w:pPr>
+        <w:contextualSpacing/>
+        <w:rPr>
+          <w:sz w:val="32"/>
+          <w:szCs w:val="32"/>
+        </w:rPr>
+      </w:pPr>
+      <w:r>
+        <w:rPr>
+          <w:sz w:val="44"/>
+          <w:szCs w:val="44"/>
+          <w:u w:val="single"/>
+        </w:rPr>
+        <w:lastRenderedPageBreak/>
+        <w:t>Principi di progettazione applicati</w:t>
+      </w:r>
+      <w:r>
+        <w:rPr>
+          <w:sz w:val="32"/>
+          <w:szCs w:val="32"/>
+        </w:rPr>
+        <w:t>:</w:t>
+      </w:r>
+    </w:p>
+    <w:p>
+      <w:pPr>
+        <w:contextualSpacing/>
+        <w:rPr>
+          <w:sz w:val="32"/>
+          <w:szCs w:val="32"/>
+        </w:rPr>
+      </w:pPr>
+    </w:p>
+    <w:p>
+      <w:pPr>
+        <w:contextualSpacing/>
+        <w:rPr>
+          <w:sz w:val="32"/>
+          <w:szCs w:val="32"/>
+        </w:rPr>
+      </w:pPr>
+      <w:r>
+        <w:rPr>
+          <w:sz w:val="32"/>
+          <w:szCs w:val="32"/>
+        </w:rPr>
+        <w:t xml:space="preserve">- </w:t>
+      </w:r>
+      <w:r>
+        <w:rPr>
+          <w:sz w:val="32"/>
+          <w:szCs w:val="32"/>
+        </w:rPr>
+        <w:t xml:space="preserve">Principio di </w:t>
+      </w:r>
+      <w:proofErr w:type="spellStart"/>
+      <w:r>
+        <w:rPr>
+          <w:sz w:val="32"/>
+          <w:szCs w:val="32"/>
+        </w:rPr>
+        <w:t>Liskov</w:t>
+      </w:r>
+      <w:proofErr w:type="spellEnd"/>
+      <w:r>
+        <w:rPr>
+          <w:sz w:val="32"/>
+          <w:szCs w:val="32"/>
+        </w:rPr>
+        <w:t xml:space="preserve"> </w:t>
+      </w:r>
+      <w:r>
+        <w:rPr>
+          <w:sz w:val="32"/>
+          <w:szCs w:val="32"/>
+        </w:rPr>
+        <w:t>(LSP): il quale afferma che in un codice</w:t>
+      </w:r>
+      <w:r>
+        <w:rPr>
+          <w:sz w:val="32"/>
+          <w:szCs w:val="32"/>
+        </w:rPr>
+        <w:t xml:space="preserve">, </w:t>
+      </w:r>
+      <w:r>
+        <w:rPr>
+          <w:sz w:val="32"/>
+          <w:szCs w:val="32"/>
+        </w:rPr>
+        <w:t xml:space="preserve">oggetti di sottotipo </w:t>
+      </w:r>
+      <w:r>
+        <w:rPr>
+          <w:sz w:val="32"/>
+          <w:szCs w:val="32"/>
+        </w:rPr>
+        <w:t xml:space="preserve">devono </w:t>
+      </w:r>
+      <w:r>
+        <w:rPr>
+          <w:sz w:val="32"/>
+          <w:szCs w:val="32"/>
+        </w:rPr>
+        <w:t xml:space="preserve">essere </w:t>
+      </w:r>
+      <w:r>
+        <w:rPr>
+          <w:sz w:val="32"/>
+          <w:szCs w:val="32"/>
+        </w:rPr>
+        <w:t>sostituibili a</w:t>
+      </w:r>
+      <w:r>
+        <w:rPr>
+          <w:sz w:val="32"/>
+          <w:szCs w:val="32"/>
+        </w:rPr>
+        <w:t xml:space="preserve"> oggetti di</w:t>
+      </w:r>
+      <w:r>
+        <w:rPr>
+          <w:sz w:val="32"/>
+          <w:szCs w:val="32"/>
+        </w:rPr>
+        <w:t xml:space="preserve"> </w:t>
+      </w:r>
+      <w:proofErr w:type="spellStart"/>
+      <w:r>
+        <w:rPr>
+          <w:sz w:val="32"/>
+          <w:szCs w:val="32"/>
+        </w:rPr>
+        <w:t>supertipo</w:t>
+      </w:r>
+      <w:proofErr w:type="spellEnd"/>
+      <w:r>
+        <w:rPr>
+          <w:sz w:val="32"/>
+          <w:szCs w:val="32"/>
+        </w:rPr>
+        <w:t>, mantenendo un comportamento appropriato del codice. Un esempio è il seguente:</w:t>
+      </w:r>
+    </w:p>
+    <w:p>
+      <w:pPr>
+        <w:contextualSpacing/>
+        <w:rPr>
+          <w:sz w:val="32"/>
+          <w:szCs w:val="32"/>
+        </w:rPr>
+      </w:pPr>
+      <w:r>
+        <w:rPr>
+          <w:sz w:val="32"/>
+          <w:szCs w:val="32"/>
+        </w:rPr>
+        <w:t>un drink decorato con le sue aggiunte è sempre sostituibile a un drink di base.</w:t>
+      </w:r>
+    </w:p>
+    <w:p>
+      <w:pPr>
+        <w:contextualSpacing/>
+        <w:rPr>
+          <w:sz w:val="32"/>
+          <w:szCs w:val="32"/>
+        </w:rPr>
+      </w:pPr>
+    </w:p>
+    <w:p>
+      <w:pPr>
+        <w:contextualSpacing/>
+        <w:rPr>
+          <w:sz w:val="32"/>
+          <w:szCs w:val="32"/>
+        </w:rPr>
+      </w:pPr>
+      <w:r>
+        <w:rPr>
+          <w:sz w:val="32"/>
+          <w:szCs w:val="32"/>
+        </w:rPr>
+        <w:t>-Principio di SINGLE-RESPONSABILITY PRINCIPLE</w:t>
+      </w:r>
+      <w:r>
+        <w:rPr>
+          <w:sz w:val="32"/>
+          <w:szCs w:val="32"/>
+        </w:rPr>
+        <w:t xml:space="preserve"> </w:t>
+      </w:r>
+      <w:r>
+        <w:rPr>
+          <w:sz w:val="32"/>
+          <w:szCs w:val="32"/>
+        </w:rPr>
+        <w:t xml:space="preserve">(SRP): </w:t>
+      </w:r>
+      <w:r>
+        <w:rPr>
+          <w:sz w:val="32"/>
+          <w:szCs w:val="32"/>
+        </w:rPr>
+        <w:tab/>
+      </w:r>
+      <w:r>
+        <w:rPr>
+          <w:sz w:val="32"/>
+          <w:szCs w:val="32"/>
+        </w:rPr>
+        <w:tab/>
+      </w:r>
+    </w:p>
+    <w:p>
+      <w:pPr>
+        <w:contextualSpacing/>
+        <w:rPr>
+          <w:sz w:val="32"/>
+          <w:szCs w:val="32"/>
+        </w:rPr>
+      </w:pPr>
+      <w:r>
+        <w:rPr>
+          <w:sz w:val="32"/>
+          <w:szCs w:val="32"/>
+        </w:rPr>
+        <w:t>una</w:t>
+      </w:r>
+      <w:r>
+        <w:rPr>
+          <w:sz w:val="32"/>
+          <w:szCs w:val="32"/>
+        </w:rPr>
+        <w:t xml:space="preserve"> </w:t>
+      </w:r>
+      <w:r>
+        <w:rPr>
+          <w:sz w:val="32"/>
+          <w:szCs w:val="32"/>
+        </w:rPr>
+        <w:t>classe</w:t>
+      </w:r>
+      <w:r>
+        <w:rPr>
+          <w:sz w:val="32"/>
+          <w:szCs w:val="32"/>
+        </w:rPr>
+        <w:t xml:space="preserve"> </w:t>
+      </w:r>
+      <w:r>
+        <w:rPr>
+          <w:sz w:val="32"/>
+          <w:szCs w:val="32"/>
+        </w:rPr>
+        <w:t>deve</w:t>
+      </w:r>
+      <w:r>
+        <w:rPr>
+          <w:sz w:val="32"/>
+          <w:szCs w:val="32"/>
+        </w:rPr>
+        <w:t xml:space="preserve"> </w:t>
+      </w:r>
+      <w:r>
+        <w:rPr>
+          <w:sz w:val="32"/>
+          <w:szCs w:val="32"/>
+        </w:rPr>
+        <w:t>avere</w:t>
+      </w:r>
+      <w:r>
+        <w:rPr>
+          <w:sz w:val="32"/>
+          <w:szCs w:val="32"/>
+        </w:rPr>
+        <w:t xml:space="preserve"> </w:t>
+      </w:r>
+      <w:r>
+        <w:rPr>
+          <w:sz w:val="32"/>
+          <w:szCs w:val="32"/>
+        </w:rPr>
+        <w:t>una</w:t>
+      </w:r>
+      <w:r>
+        <w:rPr>
+          <w:sz w:val="32"/>
+          <w:szCs w:val="32"/>
+        </w:rPr>
+        <w:t xml:space="preserve"> </w:t>
+      </w:r>
+      <w:r>
+        <w:rPr>
+          <w:sz w:val="32"/>
+          <w:szCs w:val="32"/>
+        </w:rPr>
+        <w:t>sola</w:t>
+      </w:r>
+      <w:r>
+        <w:rPr>
+          <w:sz w:val="32"/>
+          <w:szCs w:val="32"/>
+        </w:rPr>
+        <w:t xml:space="preserve"> </w:t>
+      </w:r>
+      <w:r>
+        <w:rPr>
+          <w:sz w:val="32"/>
+          <w:szCs w:val="32"/>
+        </w:rPr>
+        <w:t>ragione</w:t>
+      </w:r>
+      <w:r>
+        <w:rPr>
+          <w:sz w:val="32"/>
+          <w:szCs w:val="32"/>
+        </w:rPr>
+        <w:t xml:space="preserve"> </w:t>
+      </w:r>
+      <w:r>
+        <w:rPr>
+          <w:sz w:val="32"/>
+          <w:szCs w:val="32"/>
+        </w:rPr>
+        <w:t>per</w:t>
+      </w:r>
+      <w:r>
+        <w:rPr>
+          <w:sz w:val="32"/>
+          <w:szCs w:val="32"/>
+        </w:rPr>
+        <w:t xml:space="preserve"> </w:t>
+      </w:r>
+      <w:r>
+        <w:rPr>
+          <w:sz w:val="32"/>
+          <w:szCs w:val="32"/>
+        </w:rPr>
+        <w:t>essere</w:t>
+      </w:r>
+      <w:r>
+        <w:rPr>
+          <w:sz w:val="32"/>
+          <w:szCs w:val="32"/>
+        </w:rPr>
+        <w:t xml:space="preserve"> </w:t>
+      </w:r>
+      <w:r>
+        <w:rPr>
+          <w:sz w:val="32"/>
+          <w:szCs w:val="32"/>
+        </w:rPr>
+        <w:t>modificata</w:t>
+      </w:r>
+      <w:r>
+        <w:rPr>
+          <w:sz w:val="32"/>
+          <w:szCs w:val="32"/>
+        </w:rPr>
+        <w:t xml:space="preserve"> e alla stessa maniera un metodo deve avere un solo compito (dato che sarà anche più facile testarlo e riutilizzarlo). </w:t>
+      </w:r>
+      <w:r>
+        <w:rPr>
+          <w:sz w:val="32"/>
+          <w:szCs w:val="32"/>
+        </w:rPr>
+        <w:tab/>
+      </w:r>
+    </w:p>
+    <w:p>
+      <w:pPr>
+        <w:contextualSpacing/>
+        <w:rPr>
+          <w:sz w:val="32"/>
+          <w:szCs w:val="32"/>
+        </w:rPr>
+      </w:pPr>
+    </w:p>
+    <w:p>
+      <w:pPr>
+        <w:contextualSpacing/>
+        <w:rPr>
+          <w:sz w:val="32"/>
+          <w:szCs w:val="32"/>
+        </w:rPr>
+      </w:pPr>
+      <w:r>
+        <w:rPr>
+          <w:sz w:val="32"/>
+          <w:szCs w:val="32"/>
+        </w:rPr>
+        <w:t>-</w:t>
+      </w:r>
+      <w:r>
+        <w:rPr>
+          <w:sz w:val="32"/>
+          <w:szCs w:val="32"/>
+        </w:rPr>
+        <w:t>DEPENDENCY INVERSION PRINCIPLE(DIP):</w:t>
+      </w:r>
+    </w:p>
+    <w:p>
+      <w:pPr>
+        <w:contextualSpacing/>
+        <w:rPr>
+          <w:sz w:val="32"/>
+          <w:szCs w:val="32"/>
+        </w:rPr>
+      </w:pPr>
+      <w:r>
+        <w:rPr>
+          <w:sz w:val="32"/>
+          <w:szCs w:val="32"/>
+        </w:rPr>
+        <w:t>Si elimina il forte accoppiamento fra classi concrete che le renderebbe non riusabili, non facilmente modificabili e difficili da testare. Si usano per cui astrazioni</w:t>
+      </w:r>
+      <w:r>
+        <w:rPr>
+          <w:sz w:val="32"/>
+          <w:szCs w:val="32"/>
+        </w:rPr>
+        <w:t>. Un esempio riguarda i Product, dove tutti i tipi di prodotto</w:t>
+      </w:r>
+      <w:r>
+        <w:rPr>
+          <w:sz w:val="32"/>
+          <w:szCs w:val="32"/>
+        </w:rPr>
+        <w:t xml:space="preserve"> (Coffee o Drink nel nostro caso) </w:t>
+      </w:r>
+      <w:r>
+        <w:rPr>
+          <w:sz w:val="32"/>
+          <w:szCs w:val="32"/>
+        </w:rPr>
+        <w:t>devono estendere la classe Product.</w:t>
+      </w:r>
+    </w:p>
+    <w:p>
+      <w:pPr>
+        <w:contextualSpacing/>
+        <w:rPr>
+          <w:sz w:val="32"/>
+          <w:szCs w:val="32"/>
+        </w:rPr>
+      </w:pPr>
+    </w:p>
+    <w:p>
+      <w:pPr>
+        <w:contextualSpacing/>
+        <w:rPr>
+          <w:sz w:val="32"/>
+          <w:szCs w:val="32"/>
+        </w:rPr>
+      </w:pPr>
+      <w:r>
+        <w:rPr>
+          <w:sz w:val="32"/>
+          <w:szCs w:val="32"/>
+        </w:rPr>
+        <w:t>-</w:t>
+      </w:r>
+      <w:bookmarkStart w:id="0" w:name="_GoBack"/>
+      <w:bookmarkEnd w:id="0"/>
+      <w:r>
+        <w:rPr>
+          <w:sz w:val="32"/>
+          <w:szCs w:val="32"/>
+        </w:rPr>
+        <w:t>LAW OF DEMESTRA(</w:t>
+      </w:r>
+      <w:proofErr w:type="spellStart"/>
+      <w:r>
+        <w:rPr>
+          <w:sz w:val="32"/>
+          <w:szCs w:val="32"/>
+        </w:rPr>
+        <w:t>LoD</w:t>
+      </w:r>
+      <w:proofErr w:type="spellEnd"/>
+      <w:r>
+        <w:rPr>
+          <w:sz w:val="32"/>
+          <w:szCs w:val="32"/>
+        </w:rPr>
+        <w:t>)</w:t>
+      </w:r>
+      <w:r>
+        <w:rPr>
+          <w:sz w:val="32"/>
+          <w:szCs w:val="32"/>
+        </w:rPr>
+        <w:t>:</w:t>
+      </w:r>
+      <w:r>
+        <w:rPr>
+          <w:sz w:val="32"/>
+          <w:szCs w:val="32"/>
+        </w:rPr>
+        <w:t xml:space="preserve"> </w:t>
+      </w:r>
+    </w:p>
+    <w:p>
+      <w:pPr>
+        <w:contextualSpacing/>
+        <w:rPr>
+          <w:sz w:val="32"/>
+          <w:szCs w:val="32"/>
+        </w:rPr>
+      </w:pPr>
+      <w:r>
+        <w:rPr>
+          <w:sz w:val="32"/>
+          <w:szCs w:val="32"/>
+        </w:rPr>
+        <w:t xml:space="preserve">Ogni unità di codice parla solo a pochi amici diretti, non parla con gli stranieri (conosce solo poche unità). </w:t>
+      </w:r>
+      <w:proofErr w:type="gramStart"/>
+      <w:r>
+        <w:rPr>
+          <w:sz w:val="32"/>
+          <w:szCs w:val="32"/>
+        </w:rPr>
+        <w:t>Infatti</w:t>
+      </w:r>
+      <w:proofErr w:type="gramEnd"/>
+      <w:r>
+        <w:rPr>
+          <w:sz w:val="32"/>
+          <w:szCs w:val="32"/>
+        </w:rPr>
+        <w:t xml:space="preserve"> il metodo di una classe dovrà invocare solo metodi dei suoi parametri, dei suoi componenti e degli oggetti che lui crea direttamente.</w:t>
+      </w:r>
+    </w:p>
+    <w:p>
+      <w:pPr>
+        <w:contextualSpacing/>
+        <w:rPr>
+          <w:sz w:val="32"/>
+          <w:szCs w:val="32"/>
+        </w:rPr>
+      </w:pPr>
+    </w:p>
+    <w:p>
+      <w:pPr>
+        <w:contextualSpacing/>
+        <w:rPr>
+          <w:sz w:val="32"/>
+          <w:szCs w:val="32"/>
+        </w:rPr>
+      </w:pPr>
+      <w:r>
+        <w:rPr>
+          <w:sz w:val="44"/>
+          <w:szCs w:val="44"/>
+          <w:u w:val="single"/>
+        </w:rPr>
         <w:t>Descrizione dei test effettuati</w:t>
       </w:r>
       <w:r>
@@ -1894,23 +2001,21 @@
           <w:sz w:val="32"/>
           <w:szCs w:val="32"/>
         </w:rPr>
-        <w:t xml:space="preserve">Sono stati effettuati i singoli test case per le singole classi in modo da testarne </w:t>
-      </w:r>
-      <w:proofErr w:type="gramStart"/>
-      <w:r>
-        <w:rPr>
-          <w:sz w:val="32"/>
-          <w:szCs w:val="32"/>
-        </w:rPr>
-        <w:t>le correttezza</w:t>
-      </w:r>
-      <w:proofErr w:type="gramEnd"/>
-      <w:r>
-        <w:rPr>
-          <w:sz w:val="32"/>
-          <w:szCs w:val="32"/>
-        </w:rPr>
-        <w:t xml:space="preserve"> dei compiti svolti dai singoli metodi. </w:t>
+        <w:t>Sono stati effettuati i singoli test case per le singole classi in modo da testarne l</w:t>
+      </w:r>
+      <w:r>
+        <w:rPr>
+          <w:sz w:val="32"/>
+          <w:szCs w:val="32"/>
+        </w:rPr>
+        <w:t>a</w:t>
+      </w:r>
+      <w:r>
+        <w:rPr>
+          <w:sz w:val="32"/>
+          <w:szCs w:val="32"/>
+        </w:rPr>
+        <w:t xml:space="preserve"> correttezza dei compiti svolti dai singoli metodi. </w:t>
       </w:r>
       <w:r>
         <w:rPr>
@@ -1947,7 +2052,6 @@
           <w:sz w:val="32"/>
           <w:szCs w:val="32"/>
         </w:rPr>
-        <w:lastRenderedPageBreak/>
         <w:t>Abbiamo realizzato i test “Suite” che racchiudono i test di classe correlate tra loro, per esempio: tutti i vari test sulle classi riguardante i pagamenti.</w:t>
       </w:r>
     </w:p>

</xml_diff>